<commit_message>
upgrade the ability to generate tables
</commit_message>
<xml_diff>
--- a/temp/modified_document.docx
+++ b/temp/modified_document.docx
@@ -7,12 +7,12 @@
         <w:pStyle w:val="Title"/>
       </w:pPr>
       <w:r>
-        <w:t>Document Title</w:t>
+        <w:t>Example Document Title</w:t>
       </w:r>
     </w:p>
     <w:p>
       <w:r>
-        <w:t xml:space="preserve">A plain paragraph having some </w:t>
+        <w:t>A plain paragraph having some text</w:t>
       </w:r>
       <w:r>
         <w:rPr>
@@ -48,14 +48,6 @@
     </w:p>
     <w:p>
       <w:pPr>
-        <w:pStyle w:val="IntenseQuote"/>
-      </w:pPr>
-      <w:r>
-        <w:t>THIENNNNNNNNN</w:t>
-      </w:r>
-    </w:p>
-    <w:p>
-      <w:pPr>
         <w:pStyle w:val="ListBullet"/>
       </w:pPr>
       <w:r>
@@ -70,6 +62,223 @@
         <w:t>first item in ordered list</w:t>
       </w:r>
     </w:p>
+    <w:p>
+      <w:pPr/>
+      <w:r>
+        <w:t>[targeted_text]</w:t>
+      </w:r>
+    </w:p>
+    <w:p>
+      <w:pPr>
+        <w:pStyle w:val="Heading2"/>
+      </w:pPr>
+      <w:r>
+        <w:t>US01_Login Function</w:t>
+      </w:r>
+    </w:p>
+    <w:p>
+      <w:pPr/>
+      <w:r/>
+    </w:p>
+    <w:tbl>
+      <w:tblPr>
+        <w:tblStyle w:val="TableGrid"/>
+        <w:tblW w:type="auto" w:w="0"/>
+        <w:tblLook w:firstColumn="1" w:firstRow="1" w:lastColumn="0" w:lastRow="0" w:noHBand="0" w:noVBand="1" w:val="04A0"/>
+      </w:tblPr>
+      <w:tblGrid>
+        <w:gridCol w:w="4320"/>
+        <w:gridCol w:w="4320"/>
+      </w:tblGrid>
+      <w:tr>
+        <w:tc>
+          <w:tcPr>
+            <w:tcW w:type="dxa" w:w="2880"/>
+          </w:tcPr>
+          <w:p>
+            <w:pPr>
+              <w:jc w:val="center"/>
+            </w:pPr>
+            <w:r>
+              <w:rPr>
+                <w:b/>
+              </w:rPr>
+              <w:t>Section Name</w:t>
+            </w:r>
+          </w:p>
+        </w:tc>
+        <w:tc>
+          <w:tcPr>
+            <w:tcW w:type="dxa" w:w="5760"/>
+          </w:tcPr>
+          <w:p>
+            <w:pPr>
+              <w:jc w:val="center"/>
+            </w:pPr>
+            <w:r>
+              <w:rPr>
+                <w:b/>
+              </w:rPr>
+              <w:t>Section Description</w:t>
+            </w:r>
+          </w:p>
+        </w:tc>
+      </w:tr>
+      <w:tr>
+        <w:tc>
+          <w:tcPr>
+            <w:tcW w:type="dxa" w:w="4320"/>
+          </w:tcPr>
+          <w:p>
+            <w:r>
+              <w:t>User Story</w:t>
+            </w:r>
+          </w:p>
+        </w:tc>
+        <w:tc>
+          <w:tcPr>
+            <w:tcW w:type="dxa" w:w="4320"/>
+          </w:tcPr>
+          <w:p>
+            <w:r>
+              <w:t>As a user, I want to securely log in to the web application so that I can access my personal dashboard.</w:t>
+            </w:r>
+          </w:p>
+        </w:tc>
+      </w:tr>
+      <w:tr>
+        <w:tc>
+          <w:tcPr>
+            <w:tcW w:type="dxa" w:w="4320"/>
+          </w:tcPr>
+          <w:p>
+            <w:r>
+              <w:t>Pre-condition</w:t>
+            </w:r>
+          </w:p>
+        </w:tc>
+        <w:tc>
+          <w:tcPr>
+            <w:tcW w:type="dxa" w:w="4320"/>
+          </w:tcPr>
+          <w:p>
+            <w:r>
+              <w:t>The user must be registered with the web application, having a valid username and password.</w:t>
+            </w:r>
+          </w:p>
+        </w:tc>
+      </w:tr>
+      <w:tr>
+        <w:tc>
+          <w:tcPr>
+            <w:tcW w:type="dxa" w:w="4320"/>
+          </w:tcPr>
+          <w:p>
+            <w:r>
+              <w:t>Description with User Workflow</w:t>
+            </w:r>
+          </w:p>
+        </w:tc>
+        <w:tc>
+          <w:tcPr>
+            <w:tcW w:type="dxa" w:w="4320"/>
+          </w:tcPr>
+          <w:p>
+            <w:r>
+              <w:t>1. The user navigates to the login page of the web application.</w:t>
+              <w:br/>
+              <w:t>2. The user is presented with two input fields: one for the username and one for the password.</w:t>
+              <w:br/>
+              <w:t>3. The user enters their registered username and password into the respective fields.</w:t>
+              <w:br/>
+              <w:t>4. The user clicks the 'Login' button to authenticate.</w:t>
+              <w:br/>
+              <w:t>5. If the credentials are correct, the system redirects the user to their personal dashboard.</w:t>
+              <w:br/>
+              <w:t>6. If the credentials are incorrect, the system displays an error message and allows the user to attempt to log in again.</w:t>
+            </w:r>
+          </w:p>
+        </w:tc>
+      </w:tr>
+      <w:tr>
+        <w:tc>
+          <w:tcPr>
+            <w:tcW w:type="dxa" w:w="4320"/>
+          </w:tcPr>
+          <w:p>
+            <w:r>
+              <w:t>Post-condition</w:t>
+            </w:r>
+          </w:p>
+        </w:tc>
+        <w:tc>
+          <w:tcPr>
+            <w:tcW w:type="dxa" w:w="4320"/>
+          </w:tcPr>
+          <w:p>
+            <w:r>
+              <w:t>Upon successful login, the user is redirected to their personal dashboard and has access to their personal and application-specific data.</w:t>
+            </w:r>
+          </w:p>
+        </w:tc>
+      </w:tr>
+      <w:tr>
+        <w:tc>
+          <w:tcPr>
+            <w:tcW w:type="dxa" w:w="4320"/>
+          </w:tcPr>
+          <w:p>
+            <w:r>
+              <w:t>Acceptance Criteria</w:t>
+            </w:r>
+          </w:p>
+        </w:tc>
+        <w:tc>
+          <w:tcPr>
+            <w:tcW w:type="dxa" w:w="4320"/>
+          </w:tcPr>
+          <w:p>
+            <w:r>
+              <w:t>1. The login page must have input fields for both username and password.</w:t>
+              <w:br/>
+              <w:t>2. The password input field should obscure the characters entered.</w:t>
+              <w:br/>
+              <w:t>3. An error message is displayed if either the username or password is incorrect.</w:t>
+              <w:br/>
+              <w:t>4. The user is redirected to their dashboard upon successful login.</w:t>
+              <w:br/>
+              <w:t>5. The system should lock the user out after five unsuccessful login attempts.</w:t>
+            </w:r>
+          </w:p>
+        </w:tc>
+      </w:tr>
+      <w:tr>
+        <w:tc>
+          <w:tcPr>
+            <w:tcW w:type="dxa" w:w="4320"/>
+          </w:tcPr>
+          <w:p>
+            <w:r>
+              <w:t>Edge Case</w:t>
+            </w:r>
+          </w:p>
+        </w:tc>
+        <w:tc>
+          <w:tcPr>
+            <w:tcW w:type="dxa" w:w="4320"/>
+          </w:tcPr>
+          <w:p>
+            <w:r>
+              <w:t>1. If the user enters an email address instead of a username, the system should still recognize and authenticate the user if the email address is associated with a registered account.</w:t>
+              <w:br/>
+              <w:t>2. If the user forgets their password, there should be a 'Forgot Password' link to initiate a password reset process.</w:t>
+              <w:br/>
+              <w:t>3. The login process should be secure and resistant to common security threats such as SQL injection and cross-site scripting (XSS).</w:t>
+            </w:r>
+          </w:p>
+        </w:tc>
+      </w:tr>
+    </w:tbl>
     <w:sectPr>
       <w:pgSz w:w="12240" w:h="15840"/>
       <w:pgMar w:top="1440" w:right="1800" w:bottom="1440" w:left="1800" w:header="720" w:footer="720" w:gutter="0"/>

</xml_diff>